<commit_message>
Dernières modifications des fichiers et des rendus
</commit_message>
<xml_diff>
--- a/BLENDER_CYRIL/Rapport Blender.docx
+++ b/BLENDER_CYRIL/Rapport Blender.docx
@@ -111,7 +111,7 @@
     </w:p>
     <w:sdt>
       <w:sdtPr>
-        <w:id w:val="859769728"/>
+        <w:id w:val="-1141232105"/>
         <w:docPartObj>
           <w:docPartGallery w:val="Table of Contents"/>
           <w:docPartUnique w:val="1"/>
@@ -446,7 +446,35 @@
         <w:rPr>
           <w:rtl w:val="0"/>
         </w:rPr>
-        <w:t xml:space="preserve">Ce rapport présente les différents objets créés à l’aide de Blender qui étaient demandés dans le rapport : nous retrouvons donc une pièce de monnaie, un tonneau, le singe Suzanne, ainsi qu’un objet au choix, ici, une clé USB. </w:t>
+        <w:t xml:space="preserve">Ce rapport présente les différents objets créés à l’aide de Blender qui étaient demandés dans le rapport : nous retrouvons donc une pièce de monnaie, un tonneau, le singe Suzanne, ainsi qu’un objet au choix, ici, une clé USB. Nous détaillerons tout au long du rapport les différents raccourcis utilisés pour réaliser les objets suivants. Nous utiliserons </w:t>
+      </w:r>
+      <w:r>
+        <w:rPr>
+          <w:b w:val="1"/>
+          <w:bCs w:val="1"/>
+          <w:rtl w:val="0"/>
+        </w:rPr>
+        <w:t xml:space="preserve">Krita</w:t>
+      </w:r>
+      <w:r>
+        <w:rPr>
+          <w:rtl w:val="0"/>
+        </w:rPr>
+        <w:t xml:space="preserve"> pour colorier les </w:t>
+      </w:r>
+      <w:r>
+        <w:rPr>
+          <w:b w:val="1"/>
+          <w:bCs w:val="1"/>
+          <w:rtl w:val="0"/>
+        </w:rPr>
+        <w:t xml:space="preserve">UV Layout</w:t>
+      </w:r>
+      <w:r>
+        <w:rPr>
+          <w:rtl w:val="0"/>
+        </w:rPr>
+        <w:t xml:space="preserve">.</w:t>
       </w:r>
       <w:r>
         <w:br w:type="page"/>
@@ -661,7 +689,7 @@
         <w:rPr>
           <w:rtl w:val="0"/>
         </w:rPr>
-        <w:t xml:space="preserve"> afin de créer du relief. On effectue cette procédure sur nos deux faces. On obtient donc le résultat suivant</w:t>
+        <w:t xml:space="preserve"> afin de créer du relief. On effectue cette procédure sur nos deux faces. On obtient donc le résultat suivant : </w:t>
       </w:r>
     </w:p>
     <w:p>
@@ -674,12 +702,12 @@
           <wp:inline distB="114300" distT="114300" distL="114300" distR="114300">
             <wp:extent cx="5731200" cy="3238500"/>
             <wp:effectExtent b="0" l="0" r="0" t="0"/>
-            <wp:docPr id="1" name="image7.png"/>
+            <wp:docPr id="1" name="image5.png"/>
             <a:graphic>
               <a:graphicData uri="http://schemas.openxmlformats.org/drawingml/2006/picture">
                 <pic:pic>
                   <pic:nvPicPr>
-                    <pic:cNvPr id="0" name="image7.png"/>
+                    <pic:cNvPr id="0" name="image5.png"/>
                     <pic:cNvPicPr preferRelativeResize="0"/>
                   </pic:nvPicPr>
                   <pic:blipFill>
@@ -1001,7 +1029,7 @@
         <w:rPr>
           <w:rtl w:val="0"/>
         </w:rPr>
-        <w:t xml:space="preserve">.</w:t>
+        <w:t xml:space="preserve">. Cela nous permet de déformer l’objet et de former les planches du tonneau.</w:t>
       </w:r>
     </w:p>
     <w:p>
@@ -1015,12 +1043,12 @@
           <wp:inline distB="114300" distT="114300" distL="114300" distR="114300">
             <wp:extent cx="2844638" cy="3008122"/>
             <wp:effectExtent b="0" l="0" r="0" t="0"/>
-            <wp:docPr id="8" name="image1.png"/>
+            <wp:docPr id="8" name="image2.png"/>
             <a:graphic>
               <a:graphicData uri="http://schemas.openxmlformats.org/drawingml/2006/picture">
                 <pic:pic>
                   <pic:nvPicPr>
-                    <pic:cNvPr id="0" name="image1.png"/>
+                    <pic:cNvPr id="0" name="image2.png"/>
                     <pic:cNvPicPr preferRelativeResize="0"/>
                   </pic:nvPicPr>
                   <pic:blipFill>
@@ -1137,12 +1165,12 @@
           <wp:inline distB="114300" distT="114300" distL="114300" distR="114300">
             <wp:extent cx="2547938" cy="2367116"/>
             <wp:effectExtent b="0" l="0" r="0" t="0"/>
-            <wp:docPr id="6" name="image5.png"/>
+            <wp:docPr id="6" name="image10.png"/>
             <a:graphic>
               <a:graphicData uri="http://schemas.openxmlformats.org/drawingml/2006/picture">
                 <pic:pic>
                   <pic:nvPicPr>
-                    <pic:cNvPr id="0" name="image5.png"/>
+                    <pic:cNvPr id="0" name="image10.png"/>
                     <pic:cNvPicPr preferRelativeResize="0"/>
                   </pic:nvPicPr>
                   <pic:blipFill>
@@ -1316,12 +1344,12 @@
           <wp:inline distB="114300" distT="114300" distL="114300" distR="114300">
             <wp:extent cx="3057525" cy="3448050"/>
             <wp:effectExtent b="0" l="0" r="0" t="0"/>
-            <wp:docPr id="10" name="image11.png"/>
+            <wp:docPr id="10" name="image8.png"/>
             <a:graphic>
               <a:graphicData uri="http://schemas.openxmlformats.org/drawingml/2006/picture">
                 <pic:pic>
                   <pic:nvPicPr>
-                    <pic:cNvPr id="0" name="image11.png"/>
+                    <pic:cNvPr id="0" name="image8.png"/>
                     <pic:cNvPicPr preferRelativeResize="0"/>
                   </pic:nvPicPr>
                   <pic:blipFill>
@@ -1450,12 +1478,12 @@
           <wp:inline distB="114300" distT="114300" distL="114300" distR="114300">
             <wp:extent cx="5731200" cy="5765800"/>
             <wp:effectExtent b="0" l="0" r="0" t="0"/>
-            <wp:docPr id="9" name="image10.png"/>
+            <wp:docPr id="9" name="image12.png"/>
             <a:graphic>
               <a:graphicData uri="http://schemas.openxmlformats.org/drawingml/2006/picture">
                 <pic:pic>
                   <pic:nvPicPr>
-                    <pic:cNvPr id="0" name="image10.png"/>
+                    <pic:cNvPr id="0" name="image12.png"/>
                     <pic:cNvPicPr preferRelativeResize="0"/>
                   </pic:nvPicPr>
                   <pic:blipFill>
@@ -1648,12 +1676,12 @@
           <wp:inline distB="114300" distT="114300" distL="114300" distR="114300">
             <wp:extent cx="5731200" cy="2794000"/>
             <wp:effectExtent b="0" l="0" r="0" t="0"/>
-            <wp:docPr id="4" name="image3.png"/>
+            <wp:docPr id="4" name="image1.png"/>
             <a:graphic>
               <a:graphicData uri="http://schemas.openxmlformats.org/drawingml/2006/picture">
                 <pic:pic>
                   <pic:nvPicPr>
-                    <pic:cNvPr id="0" name="image3.png"/>
+                    <pic:cNvPr id="0" name="image1.png"/>
                     <pic:cNvPicPr preferRelativeResize="0"/>
                   </pic:nvPicPr>
                   <pic:blipFill>
@@ -1706,7 +1734,21 @@
         <w:rPr>
           <w:rtl w:val="0"/>
         </w:rPr>
-        <w:t xml:space="preserve">Notre modèle possède donc une texture ! </w:t>
+        <w:t xml:space="preserve">Notre modèle possède désormais une </w:t>
+      </w:r>
+      <w:r>
+        <w:rPr>
+          <w:b w:val="1"/>
+          <w:bCs w:val="1"/>
+          <w:rtl w:val="0"/>
+        </w:rPr>
+        <w:t xml:space="preserve">texture </w:t>
+      </w:r>
+      <w:r>
+        <w:rPr>
+          <w:rtl w:val="0"/>
+        </w:rPr>
+        <w:t xml:space="preserve">! </w:t>
       </w:r>
     </w:p>
     <w:p>
@@ -1726,12 +1768,12 @@
           <wp:inline distB="114300" distT="114300" distL="114300" distR="114300">
             <wp:extent cx="4219575" cy="4429125"/>
             <wp:effectExtent b="0" l="0" r="0" t="0"/>
-            <wp:docPr id="5" name="image9.png"/>
+            <wp:docPr id="5" name="image6.png"/>
             <a:graphic>
               <a:graphicData uri="http://schemas.openxmlformats.org/drawingml/2006/picture">
                 <pic:pic>
                   <pic:nvPicPr>
-                    <pic:cNvPr id="0" name="image9.png"/>
+                    <pic:cNvPr id="0" name="image6.png"/>
                     <pic:cNvPicPr preferRelativeResize="0"/>
                   </pic:nvPicPr>
                   <pic:blipFill>
@@ -1805,12 +1847,12 @@
           <wp:inline distB="114300" distT="114300" distL="114300" distR="114300">
             <wp:extent cx="2471738" cy="2203070"/>
             <wp:effectExtent b="0" l="0" r="0" t="0"/>
-            <wp:docPr id="7" name="image8.png"/>
+            <wp:docPr id="7" name="image4.png"/>
             <a:graphic>
               <a:graphicData uri="http://schemas.openxmlformats.org/drawingml/2006/picture">
                 <pic:pic>
                   <pic:nvPicPr>
-                    <pic:cNvPr id="0" name="image8.png"/>
+                    <pic:cNvPr id="0" name="image4.png"/>
                     <pic:cNvPicPr preferRelativeResize="0"/>
                   </pic:nvPicPr>
                   <pic:blipFill>
@@ -1920,12 +1962,12 @@
           <wp:inline distB="114300" distT="114300" distL="114300" distR="114300">
             <wp:extent cx="5734050" cy="2145399"/>
             <wp:effectExtent b="0" l="0" r="0" t="0"/>
-            <wp:docPr id="2" name="image4.png"/>
+            <wp:docPr id="2" name="image7.png"/>
             <a:graphic>
               <a:graphicData uri="http://schemas.openxmlformats.org/drawingml/2006/picture">
                 <pic:pic>
                   <pic:nvPicPr>
-                    <pic:cNvPr id="0" name="image4.png"/>
+                    <pic:cNvPr id="0" name="image7.png"/>
                     <pic:cNvPicPr preferRelativeResize="0"/>
                   </pic:nvPicPr>
                   <pic:blipFill>
@@ -1992,12 +2034,12 @@
           <wp:inline distB="114300" distT="114300" distL="114300" distR="114300">
             <wp:extent cx="5731200" cy="1930400"/>
             <wp:effectExtent b="0" l="0" r="0" t="0"/>
-            <wp:docPr id="3" name="image6.png"/>
+            <wp:docPr id="3" name="image9.png"/>
             <a:graphic>
               <a:graphicData uri="http://schemas.openxmlformats.org/drawingml/2006/picture">
                 <pic:pic>
                   <pic:nvPicPr>
-                    <pic:cNvPr id="0" name="image6.png"/>
+                    <pic:cNvPr id="0" name="image9.png"/>
                     <pic:cNvPicPr preferRelativeResize="0"/>
                   </pic:nvPicPr>
                   <pic:blipFill>
@@ -2105,12 +2147,12 @@
           <wp:inline distB="114300" distT="114300" distL="114300" distR="114300">
             <wp:extent cx="4267200" cy="1971675"/>
             <wp:effectExtent b="0" l="0" r="0" t="0"/>
-            <wp:docPr id="11" name="image12.png"/>
+            <wp:docPr id="11" name="image3.png"/>
             <a:graphic>
               <a:graphicData uri="http://schemas.openxmlformats.org/drawingml/2006/picture">
                 <pic:pic>
                   <pic:nvPicPr>
-                    <pic:cNvPr id="0" name="image12.png"/>
+                    <pic:cNvPr id="0" name="image3.png"/>
                     <pic:cNvPicPr preferRelativeResize="0"/>
                   </pic:nvPicPr>
                   <pic:blipFill>
@@ -2320,12 +2362,12 @@
           <wp:inline distB="114300" distT="114300" distL="114300" distR="114300">
             <wp:extent cx="5731200" cy="2057400"/>
             <wp:effectExtent b="0" l="0" r="0" t="0"/>
-            <wp:docPr id="12" name="image2.png"/>
+            <wp:docPr id="12" name="image11.png"/>
             <a:graphic>
               <a:graphicData uri="http://schemas.openxmlformats.org/drawingml/2006/picture">
                 <pic:pic>
                   <pic:nvPicPr>
-                    <pic:cNvPr id="0" name="image2.png"/>
+                    <pic:cNvPr id="0" name="image11.png"/>
                     <pic:cNvPicPr preferRelativeResize="0"/>
                   </pic:nvPicPr>
                   <pic:blipFill>

</xml_diff>